<commit_message>
Making second commit of the day
</commit_message>
<xml_diff>
--- a/Git - GitHub Commands.docx
+++ b/Git - GitHub Commands.docx
@@ -41,25 +41,14 @@
           <w:lang w:val="en-US"/>
         </w:rPr>
       </w:pPr>
-      <w:proofErr w:type="gramStart"/>
-      <w:r>
-        <w:rPr>
-          <w:rFonts w:ascii="Comic Sans MS" w:hAnsi="Comic Sans MS"/>
-          <w:sz w:val="22"/>
-          <w:szCs w:val="22"/>
-          <w:lang w:val="en-US"/>
-        </w:rPr>
-        <w:t>git --version</w:t>
-      </w:r>
-      <w:proofErr w:type="gramEnd"/>
-      <w:r>
-        <w:rPr>
-          <w:rFonts w:ascii="Comic Sans MS" w:hAnsi="Comic Sans MS"/>
-          <w:sz w:val="22"/>
-          <w:szCs w:val="22"/>
-          <w:lang w:val="en-US"/>
-        </w:rPr>
-        <w:t xml:space="preserve"> : Displays the installed version of Git on your system.</w:t>
+      <w:r>
+        <w:rPr>
+          <w:rFonts w:ascii="Comic Sans MS" w:hAnsi="Comic Sans MS"/>
+          <w:sz w:val="22"/>
+          <w:szCs w:val="22"/>
+          <w:lang w:val="en-US"/>
+        </w:rPr>
+        <w:t>git --version : Displays the installed version of Git on your system.</w:t>
       </w:r>
     </w:p>
     <w:p>
@@ -741,6 +730,30 @@
           <w:lang w:val="en-US"/>
         </w:rPr>
         <w:t>Renames the branch with the new branch name.</w:t>
+      </w:r>
+    </w:p>
+    <w:p>
+      <w:pPr>
+        <w:pStyle w:val="ListParagraph"/>
+        <w:numPr>
+          <w:ilvl w:val="0"/>
+          <w:numId w:val="1"/>
+        </w:numPr>
+        <w:rPr>
+          <w:rFonts w:ascii="Comic Sans MS" w:hAnsi="Comic Sans MS"/>
+          <w:sz w:val="22"/>
+          <w:szCs w:val="22"/>
+          <w:lang w:val="en-US"/>
+        </w:rPr>
+      </w:pPr>
+      <w:r>
+        <w:rPr>
+          <w:rFonts w:ascii="Comic Sans MS" w:hAnsi="Comic Sans MS"/>
+          <w:sz w:val="22"/>
+          <w:szCs w:val="22"/>
+          <w:lang w:val="en-US"/>
+        </w:rPr>
+        <w:t>git merge &lt;branch-to-merge&gt; : Merges that branch with the one you are currently present in.</w:t>
       </w:r>
     </w:p>
     <w:p>

</xml_diff>

<commit_message>
Committing after Creating & Cloning the Repository
</commit_message>
<xml_diff>
--- a/Git - GitHub Commands.docx
+++ b/Git - GitHub Commands.docx
@@ -754,6 +754,787 @@
           <w:lang w:val="en-US"/>
         </w:rPr>
         <w:t>git merge &lt;branch-to-merge&gt; : Merges that branch with the one you are currently present in.</w:t>
+      </w:r>
+    </w:p>
+    <w:p>
+      <w:pPr>
+        <w:pStyle w:val="ListParagraph"/>
+        <w:numPr>
+          <w:ilvl w:val="0"/>
+          <w:numId w:val="1"/>
+        </w:numPr>
+        <w:rPr>
+          <w:rFonts w:ascii="Comic Sans MS" w:hAnsi="Comic Sans MS"/>
+          <w:sz w:val="22"/>
+          <w:szCs w:val="22"/>
+          <w:lang w:val="en-US"/>
+        </w:rPr>
+      </w:pPr>
+      <w:r>
+        <w:rPr>
+          <w:rFonts w:ascii="Comic Sans MS" w:hAnsi="Comic Sans MS"/>
+          <w:sz w:val="22"/>
+          <w:szCs w:val="22"/>
+          <w:lang w:val="en-US"/>
+        </w:rPr>
+        <w:t>git diff : Shows the difference between your file and the last committed version.</w:t>
+      </w:r>
+      <w:r>
+        <w:rPr>
+          <w:rFonts w:ascii="Comic Sans MS" w:hAnsi="Comic Sans MS"/>
+          <w:sz w:val="22"/>
+          <w:szCs w:val="22"/>
+          <w:lang w:val="en-US"/>
+        </w:rPr>
+        <w:t xml:space="preserve"> It only shows the parts of the file that were changed.</w:t>
+      </w:r>
+    </w:p>
+    <w:p>
+      <w:pPr>
+        <w:pStyle w:val="ListParagraph"/>
+        <w:numPr>
+          <w:ilvl w:val="0"/>
+          <w:numId w:val="1"/>
+        </w:numPr>
+        <w:rPr>
+          <w:rFonts w:ascii="Comic Sans MS" w:hAnsi="Comic Sans MS"/>
+          <w:sz w:val="22"/>
+          <w:szCs w:val="22"/>
+          <w:lang w:val="en-US"/>
+        </w:rPr>
+      </w:pPr>
+      <w:r>
+        <w:rPr>
+          <w:rFonts w:ascii="Comic Sans MS" w:hAnsi="Comic Sans MS"/>
+          <w:sz w:val="22"/>
+          <w:szCs w:val="22"/>
+          <w:lang w:val="en-US"/>
+        </w:rPr>
+        <w:t xml:space="preserve">git diff --staged : </w:t>
+      </w:r>
+      <w:r>
+        <w:rPr>
+          <w:rFonts w:ascii="Comic Sans MS" w:hAnsi="Comic Sans MS"/>
+          <w:sz w:val="22"/>
+          <w:szCs w:val="22"/>
+          <w:lang w:val="en-US"/>
+        </w:rPr>
+        <w:t>Shows what is staged and ready to commit.</w:t>
+      </w:r>
+    </w:p>
+    <w:p>
+      <w:pPr>
+        <w:pStyle w:val="ListParagraph"/>
+        <w:numPr>
+          <w:ilvl w:val="0"/>
+          <w:numId w:val="1"/>
+        </w:numPr>
+        <w:rPr>
+          <w:rFonts w:ascii="Comic Sans MS" w:hAnsi="Comic Sans MS"/>
+          <w:sz w:val="22"/>
+          <w:szCs w:val="22"/>
+          <w:lang w:val="en-US"/>
+        </w:rPr>
+      </w:pPr>
+      <w:r>
+        <w:rPr>
+          <w:rFonts w:ascii="Comic Sans MS" w:hAnsi="Comic Sans MS"/>
+          <w:sz w:val="22"/>
+          <w:szCs w:val="22"/>
+          <w:lang w:val="en-US"/>
+        </w:rPr>
+        <w:t xml:space="preserve">git diff HEAD : </w:t>
+      </w:r>
+      <w:r>
+        <w:rPr>
+          <w:rFonts w:ascii="Comic Sans MS" w:hAnsi="Comic Sans MS"/>
+          <w:sz w:val="22"/>
+          <w:szCs w:val="22"/>
+          <w:lang w:val="en-US"/>
+        </w:rPr>
+        <w:t>Lists all the changes in the working tree since your last commit.</w:t>
+      </w:r>
+    </w:p>
+    <w:p>
+      <w:pPr>
+        <w:pStyle w:val="ListParagraph"/>
+        <w:numPr>
+          <w:ilvl w:val="0"/>
+          <w:numId w:val="1"/>
+        </w:numPr>
+        <w:rPr>
+          <w:rFonts w:ascii="Comic Sans MS" w:hAnsi="Comic Sans MS"/>
+          <w:sz w:val="22"/>
+          <w:szCs w:val="22"/>
+          <w:lang w:val="en-US"/>
+        </w:rPr>
+      </w:pPr>
+      <w:r>
+        <w:rPr>
+          <w:rFonts w:ascii="Comic Sans MS" w:hAnsi="Comic Sans MS"/>
+          <w:sz w:val="22"/>
+          <w:szCs w:val="22"/>
+          <w:lang w:val="en-US"/>
+        </w:rPr>
+        <w:lastRenderedPageBreak/>
+        <w:t xml:space="preserve">git diff branch1..branch2 : </w:t>
+      </w:r>
+      <w:r>
+        <w:rPr>
+          <w:rFonts w:ascii="Comic Sans MS" w:hAnsi="Comic Sans MS"/>
+          <w:sz w:val="22"/>
+          <w:szCs w:val="22"/>
+          <w:lang w:val="en-US"/>
+        </w:rPr>
+        <w:t>Compares the difference between two branches.</w:t>
+      </w:r>
+    </w:p>
+    <w:p>
+      <w:pPr>
+        <w:pStyle w:val="ListParagraph"/>
+        <w:numPr>
+          <w:ilvl w:val="0"/>
+          <w:numId w:val="1"/>
+        </w:numPr>
+        <w:rPr>
+          <w:rFonts w:ascii="Comic Sans MS" w:hAnsi="Comic Sans MS"/>
+          <w:sz w:val="22"/>
+          <w:szCs w:val="22"/>
+          <w:lang w:val="en-US"/>
+        </w:rPr>
+      </w:pPr>
+      <w:r>
+        <w:rPr>
+          <w:rFonts w:ascii="Comic Sans MS" w:hAnsi="Comic Sans MS"/>
+          <w:sz w:val="22"/>
+          <w:szCs w:val="22"/>
+          <w:lang w:val="en-US"/>
+        </w:rPr>
+        <w:t>git diff branch1 branch2 : Compares the difference between two branches.</w:t>
+      </w:r>
+    </w:p>
+    <w:p>
+      <w:pPr>
+        <w:pStyle w:val="ListParagraph"/>
+        <w:numPr>
+          <w:ilvl w:val="0"/>
+          <w:numId w:val="1"/>
+        </w:numPr>
+        <w:rPr>
+          <w:rFonts w:ascii="Comic Sans MS" w:hAnsi="Comic Sans MS"/>
+          <w:sz w:val="22"/>
+          <w:szCs w:val="22"/>
+          <w:lang w:val="en-US"/>
+        </w:rPr>
+      </w:pPr>
+      <w:r>
+        <w:rPr>
+          <w:rFonts w:ascii="Comic Sans MS" w:hAnsi="Comic Sans MS"/>
+          <w:sz w:val="22"/>
+          <w:szCs w:val="22"/>
+          <w:lang w:val="en-US"/>
+        </w:rPr>
+        <w:t>git diff commit1..commit2 : Compares the difference between two commits. The commit ID you can fetch from git log command.</w:t>
+      </w:r>
+    </w:p>
+    <w:p>
+      <w:pPr>
+        <w:pStyle w:val="ListParagraph"/>
+        <w:numPr>
+          <w:ilvl w:val="0"/>
+          <w:numId w:val="1"/>
+        </w:numPr>
+        <w:rPr>
+          <w:rFonts w:ascii="Comic Sans MS" w:hAnsi="Comic Sans MS"/>
+          <w:sz w:val="22"/>
+          <w:szCs w:val="22"/>
+          <w:lang w:val="en-US"/>
+        </w:rPr>
+      </w:pPr>
+      <w:r>
+        <w:rPr>
+          <w:rFonts w:ascii="Comic Sans MS" w:hAnsi="Comic Sans MS"/>
+          <w:sz w:val="22"/>
+          <w:szCs w:val="22"/>
+          <w:lang w:val="en-US"/>
+        </w:rPr>
+        <w:t>git stash : Temporarily saves your uncommitted changes</w:t>
+      </w:r>
+      <w:r>
+        <w:rPr>
+          <w:rFonts w:ascii="Comic Sans MS" w:hAnsi="Comic Sans MS"/>
+          <w:sz w:val="22"/>
+          <w:szCs w:val="22"/>
+          <w:lang w:val="en-US"/>
+        </w:rPr>
+        <w:t xml:space="preserve"> &amp; cleans your working folder.</w:t>
+      </w:r>
+    </w:p>
+    <w:p>
+      <w:pPr>
+        <w:pStyle w:val="ListParagraph"/>
+        <w:numPr>
+          <w:ilvl w:val="0"/>
+          <w:numId w:val="1"/>
+        </w:numPr>
+        <w:rPr>
+          <w:rFonts w:ascii="Comic Sans MS" w:hAnsi="Comic Sans MS"/>
+          <w:sz w:val="22"/>
+          <w:szCs w:val="22"/>
+          <w:lang w:val="en-US"/>
+        </w:rPr>
+      </w:pPr>
+      <w:r>
+        <w:rPr>
+          <w:rFonts w:ascii="Comic Sans MS" w:hAnsi="Comic Sans MS"/>
+          <w:sz w:val="22"/>
+          <w:szCs w:val="22"/>
+          <w:lang w:val="en-US"/>
+        </w:rPr>
+        <w:t>git stash save :  Temporarily saves your uncommitted changes along with a custom</w:t>
+      </w:r>
+      <w:r>
+        <w:rPr>
+          <w:rFonts w:ascii="Comic Sans MS" w:hAnsi="Comic Sans MS"/>
+          <w:sz w:val="22"/>
+          <w:szCs w:val="22"/>
+          <w:lang w:val="en-US"/>
+        </w:rPr>
+        <w:t xml:space="preserve"> message (older style).</w:t>
+      </w:r>
+    </w:p>
+    <w:p>
+      <w:pPr>
+        <w:pStyle w:val="ListParagraph"/>
+        <w:numPr>
+          <w:ilvl w:val="0"/>
+          <w:numId w:val="1"/>
+        </w:numPr>
+        <w:rPr>
+          <w:rFonts w:ascii="Comic Sans MS" w:hAnsi="Comic Sans MS"/>
+          <w:sz w:val="22"/>
+          <w:szCs w:val="22"/>
+          <w:lang w:val="en-US"/>
+        </w:rPr>
+      </w:pPr>
+      <w:r>
+        <w:rPr>
+          <w:rFonts w:ascii="Comic Sans MS" w:hAnsi="Comic Sans MS"/>
+          <w:sz w:val="22"/>
+          <w:szCs w:val="22"/>
+          <w:lang w:val="en-US"/>
+        </w:rPr>
+        <w:t>git stash pop : Restore</w:t>
+      </w:r>
+      <w:r>
+        <w:rPr>
+          <w:rFonts w:ascii="Comic Sans MS" w:hAnsi="Comic Sans MS"/>
+          <w:sz w:val="22"/>
+          <w:szCs w:val="22"/>
+          <w:lang w:val="en-US"/>
+        </w:rPr>
+        <w:t>s</w:t>
+      </w:r>
+      <w:r>
+        <w:rPr>
+          <w:rFonts w:ascii="Comic Sans MS" w:hAnsi="Comic Sans MS"/>
+          <w:sz w:val="22"/>
+          <w:szCs w:val="22"/>
+          <w:lang w:val="en-US"/>
+        </w:rPr>
+        <w:t xml:space="preserve"> the stashed changes &amp; removes them from the stash.</w:t>
+      </w:r>
+    </w:p>
+    <w:p>
+      <w:pPr>
+        <w:pStyle w:val="ListParagraph"/>
+        <w:numPr>
+          <w:ilvl w:val="0"/>
+          <w:numId w:val="1"/>
+        </w:numPr>
+        <w:rPr>
+          <w:rFonts w:ascii="Comic Sans MS" w:hAnsi="Comic Sans MS"/>
+          <w:sz w:val="22"/>
+          <w:szCs w:val="22"/>
+          <w:lang w:val="en-US"/>
+        </w:rPr>
+      </w:pPr>
+      <w:r>
+        <w:rPr>
+          <w:rFonts w:ascii="Comic Sans MS" w:hAnsi="Comic Sans MS"/>
+          <w:sz w:val="22"/>
+          <w:szCs w:val="22"/>
+          <w:lang w:val="en-US"/>
+        </w:rPr>
+        <w:t xml:space="preserve">git </w:t>
+      </w:r>
+      <w:r>
+        <w:rPr>
+          <w:rFonts w:ascii="Comic Sans MS" w:hAnsi="Comic Sans MS"/>
+          <w:sz w:val="22"/>
+          <w:szCs w:val="22"/>
+          <w:lang w:val="en-US"/>
+        </w:rPr>
+        <w:t>stash apply :  Restores the stashed changes without deleting them from the stash.</w:t>
+      </w:r>
+    </w:p>
+    <w:p>
+      <w:pPr>
+        <w:pStyle w:val="ListParagraph"/>
+        <w:numPr>
+          <w:ilvl w:val="0"/>
+          <w:numId w:val="1"/>
+        </w:numPr>
+        <w:rPr>
+          <w:rFonts w:ascii="Comic Sans MS" w:hAnsi="Comic Sans MS"/>
+          <w:sz w:val="22"/>
+          <w:szCs w:val="22"/>
+          <w:lang w:val="en-US"/>
+        </w:rPr>
+      </w:pPr>
+      <w:r>
+        <w:rPr>
+          <w:rFonts w:ascii="Comic Sans MS" w:hAnsi="Comic Sans MS"/>
+          <w:sz w:val="22"/>
+          <w:szCs w:val="22"/>
+          <w:lang w:val="en-US"/>
+        </w:rPr>
+        <w:t xml:space="preserve">git </w:t>
+      </w:r>
+      <w:r>
+        <w:rPr>
+          <w:rFonts w:ascii="Comic Sans MS" w:hAnsi="Comic Sans MS"/>
+          <w:sz w:val="22"/>
+          <w:szCs w:val="22"/>
+          <w:lang w:val="en-US"/>
+        </w:rPr>
+        <w:t>stash drop &lt;stash-ID&gt; : Deletes a specific stash entry without applying it.</w:t>
+      </w:r>
+    </w:p>
+    <w:p>
+      <w:pPr>
+        <w:pStyle w:val="ListParagraph"/>
+        <w:numPr>
+          <w:ilvl w:val="0"/>
+          <w:numId w:val="1"/>
+        </w:numPr>
+        <w:rPr>
+          <w:rFonts w:ascii="Comic Sans MS" w:hAnsi="Comic Sans MS"/>
+          <w:sz w:val="22"/>
+          <w:szCs w:val="22"/>
+          <w:lang w:val="en-US"/>
+        </w:rPr>
+      </w:pPr>
+      <w:r>
+        <w:rPr>
+          <w:rFonts w:ascii="Comic Sans MS" w:hAnsi="Comic Sans MS"/>
+          <w:sz w:val="22"/>
+          <w:szCs w:val="22"/>
+          <w:lang w:val="en-US"/>
+        </w:rPr>
+        <w:t>git checkout &lt;commit-hash&gt; : Moves you to that specific commit so you can view the project as it was</w:t>
+      </w:r>
+      <w:r>
+        <w:rPr>
+          <w:rFonts w:ascii="Comic Sans MS" w:hAnsi="Comic Sans MS"/>
+          <w:sz w:val="22"/>
+          <w:szCs w:val="22"/>
+          <w:lang w:val="en-US"/>
+        </w:rPr>
+        <w:t xml:space="preserve"> at that point.</w:t>
+      </w:r>
+    </w:p>
+    <w:p>
+      <w:pPr>
+        <w:pStyle w:val="ListParagraph"/>
+        <w:numPr>
+          <w:ilvl w:val="0"/>
+          <w:numId w:val="1"/>
+        </w:numPr>
+        <w:rPr>
+          <w:rFonts w:ascii="Comic Sans MS" w:hAnsi="Comic Sans MS"/>
+          <w:sz w:val="22"/>
+          <w:szCs w:val="22"/>
+          <w:lang w:val="en-US"/>
+        </w:rPr>
+      </w:pPr>
+      <w:r>
+        <w:rPr>
+          <w:rFonts w:ascii="Comic Sans MS" w:hAnsi="Comic Sans MS"/>
+          <w:sz w:val="22"/>
+          <w:szCs w:val="22"/>
+          <w:lang w:val="en-US"/>
+        </w:rPr>
+        <w:t xml:space="preserve">git </w:t>
+      </w:r>
+      <w:r>
+        <w:rPr>
+          <w:rFonts w:ascii="Comic Sans MS" w:hAnsi="Comic Sans MS"/>
+          <w:sz w:val="22"/>
+          <w:szCs w:val="22"/>
+          <w:lang w:val="en-US"/>
+        </w:rPr>
+        <w:t>checkout HEAD~1 : Moves to the previous commit i.e. one commit before the current one.</w:t>
+      </w:r>
+    </w:p>
+    <w:p>
+      <w:pPr>
+        <w:pStyle w:val="ListParagraph"/>
+        <w:numPr>
+          <w:ilvl w:val="0"/>
+          <w:numId w:val="1"/>
+        </w:numPr>
+        <w:rPr>
+          <w:rFonts w:ascii="Comic Sans MS" w:hAnsi="Comic Sans MS"/>
+          <w:sz w:val="22"/>
+          <w:szCs w:val="22"/>
+          <w:lang w:val="en-US"/>
+        </w:rPr>
+      </w:pPr>
+      <w:r>
+        <w:rPr>
+          <w:rFonts w:ascii="Comic Sans MS" w:hAnsi="Comic Sans MS"/>
+          <w:sz w:val="22"/>
+          <w:szCs w:val="22"/>
+          <w:lang w:val="en-US"/>
+        </w:rPr>
+        <w:t>git checkout HEAD &lt;file-name&gt; : Discards local current changes in the specified file &amp; restores it to the last committed version.</w:t>
+      </w:r>
+    </w:p>
+    <w:p>
+      <w:pPr>
+        <w:pStyle w:val="ListParagraph"/>
+        <w:numPr>
+          <w:ilvl w:val="0"/>
+          <w:numId w:val="1"/>
+        </w:numPr>
+        <w:rPr>
+          <w:rFonts w:ascii="Comic Sans MS" w:hAnsi="Comic Sans MS"/>
+          <w:sz w:val="22"/>
+          <w:szCs w:val="22"/>
+          <w:lang w:val="en-US"/>
+        </w:rPr>
+      </w:pPr>
+      <w:r>
+        <w:rPr>
+          <w:rFonts w:ascii="Comic Sans MS" w:hAnsi="Comic Sans MS"/>
+          <w:sz w:val="22"/>
+          <w:szCs w:val="22"/>
+          <w:lang w:val="en-US"/>
+        </w:rPr>
+        <w:t xml:space="preserve">git restore &lt;file-name&gt; : </w:t>
+      </w:r>
+      <w:r>
+        <w:rPr>
+          <w:rFonts w:ascii="Comic Sans MS" w:hAnsi="Comic Sans MS"/>
+          <w:sz w:val="22"/>
+          <w:szCs w:val="22"/>
+          <w:lang w:val="en-US"/>
+        </w:rPr>
+        <w:t>Undo the changes by restoring the file to a previous committed or staged state; similar to git checkout HEAD &lt;file-name&gt; command.</w:t>
+      </w:r>
+    </w:p>
+    <w:p>
+      <w:pPr>
+        <w:pStyle w:val="ListParagraph"/>
+        <w:numPr>
+          <w:ilvl w:val="0"/>
+          <w:numId w:val="1"/>
+        </w:numPr>
+        <w:rPr>
+          <w:rFonts w:ascii="Comic Sans MS" w:hAnsi="Comic Sans MS"/>
+          <w:sz w:val="22"/>
+          <w:szCs w:val="22"/>
+          <w:lang w:val="en-US"/>
+        </w:rPr>
+      </w:pPr>
+      <w:r>
+        <w:rPr>
+          <w:rFonts w:ascii="Comic Sans MS" w:hAnsi="Comic Sans MS"/>
+          <w:sz w:val="22"/>
+          <w:szCs w:val="22"/>
+          <w:lang w:val="en-US"/>
+        </w:rPr>
+        <w:t xml:space="preserve">git restore --staged </w:t>
+      </w:r>
+      <w:r>
+        <w:rPr>
+          <w:rFonts w:ascii="Comic Sans MS" w:hAnsi="Comic Sans MS"/>
+          <w:sz w:val="22"/>
+          <w:szCs w:val="22"/>
+          <w:lang w:val="en-US"/>
+        </w:rPr>
+        <w:t>&lt;file-name&gt; : Removes the file from the staging area so it does not get committed in the next commit.</w:t>
+      </w:r>
+      <w:r>
+        <w:rPr>
+          <w:rFonts w:ascii="Comic Sans MS" w:hAnsi="Comic Sans MS"/>
+          <w:sz w:val="22"/>
+          <w:szCs w:val="22"/>
+          <w:lang w:val="en-US"/>
+        </w:rPr>
+        <w:t xml:space="preserve"> Keeps your changes intact in working directory.</w:t>
+      </w:r>
+    </w:p>
+    <w:p>
+      <w:pPr>
+        <w:pStyle w:val="ListParagraph"/>
+        <w:numPr>
+          <w:ilvl w:val="0"/>
+          <w:numId w:val="1"/>
+        </w:numPr>
+        <w:rPr>
+          <w:rFonts w:ascii="Comic Sans MS" w:hAnsi="Comic Sans MS"/>
+          <w:sz w:val="22"/>
+          <w:szCs w:val="22"/>
+          <w:lang w:val="en-US"/>
+        </w:rPr>
+      </w:pPr>
+      <w:r>
+        <w:rPr>
+          <w:rFonts w:ascii="Comic Sans MS" w:hAnsi="Comic Sans MS"/>
+          <w:sz w:val="22"/>
+          <w:szCs w:val="22"/>
+          <w:lang w:val="en-US"/>
+        </w:rPr>
+        <w:t>git reset &lt;commit-hash&gt; : Performs a Regular Reset</w:t>
+      </w:r>
+      <w:r>
+        <w:rPr>
+          <w:rFonts w:ascii="Comic Sans MS" w:hAnsi="Comic Sans MS"/>
+          <w:sz w:val="22"/>
+          <w:szCs w:val="22"/>
+          <w:lang w:val="en-US"/>
+        </w:rPr>
+        <w:t xml:space="preserve"> where the commits you made on a branch are gone but the changes made in working directory are still intact.</w:t>
+      </w:r>
+    </w:p>
+    <w:p>
+      <w:pPr>
+        <w:pStyle w:val="ListParagraph"/>
+        <w:numPr>
+          <w:ilvl w:val="0"/>
+          <w:numId w:val="1"/>
+        </w:numPr>
+        <w:rPr>
+          <w:rFonts w:ascii="Comic Sans MS" w:hAnsi="Comic Sans MS"/>
+          <w:sz w:val="22"/>
+          <w:szCs w:val="22"/>
+          <w:lang w:val="en-US"/>
+        </w:rPr>
+      </w:pPr>
+      <w:r>
+        <w:rPr>
+          <w:rFonts w:ascii="Comic Sans MS" w:hAnsi="Comic Sans MS"/>
+          <w:sz w:val="22"/>
+          <w:szCs w:val="22"/>
+          <w:lang w:val="en-US"/>
+        </w:rPr>
+        <w:t>git reset --hard &lt;commit-hash&gt; : Performs a Hard Reset where the commits and the changes both are gone.</w:t>
+      </w:r>
+    </w:p>
+    <w:p>
+      <w:pPr>
+        <w:pStyle w:val="ListParagraph"/>
+        <w:numPr>
+          <w:ilvl w:val="0"/>
+          <w:numId w:val="1"/>
+        </w:numPr>
+        <w:rPr>
+          <w:rFonts w:ascii="Comic Sans MS" w:hAnsi="Comic Sans MS"/>
+          <w:sz w:val="22"/>
+          <w:szCs w:val="22"/>
+          <w:lang w:val="en-US"/>
+        </w:rPr>
+      </w:pPr>
+      <w:r>
+        <w:rPr>
+          <w:rFonts w:ascii="Comic Sans MS" w:hAnsi="Comic Sans MS"/>
+          <w:sz w:val="22"/>
+          <w:szCs w:val="22"/>
+          <w:lang w:val="en-US"/>
+        </w:rPr>
+        <w:t>git revert &lt;commit-hash&gt; : Creates a brand-new commit that undoes the changes made by the specified commit hash. Somewhat similar to git reset command.</w:t>
+      </w:r>
+    </w:p>
+    <w:p>
+      <w:pPr>
+        <w:pStyle w:val="ListParagraph"/>
+        <w:numPr>
+          <w:ilvl w:val="0"/>
+          <w:numId w:val="1"/>
+        </w:numPr>
+        <w:rPr>
+          <w:rFonts w:ascii="Comic Sans MS" w:hAnsi="Comic Sans MS"/>
+          <w:sz w:val="22"/>
+          <w:szCs w:val="22"/>
+          <w:lang w:val="en-US"/>
+        </w:rPr>
+      </w:pPr>
+      <w:r>
+        <w:rPr>
+          <w:rFonts w:ascii="Comic Sans MS" w:hAnsi="Comic Sans MS"/>
+          <w:sz w:val="22"/>
+          <w:szCs w:val="22"/>
+          <w:lang w:val="en-US"/>
+        </w:rPr>
+        <w:t>git clone &lt;U</w:t>
+      </w:r>
+      <w:r>
+        <w:rPr>
+          <w:rFonts w:ascii="Comic Sans MS" w:hAnsi="Comic Sans MS"/>
+          <w:sz w:val="22"/>
+          <w:szCs w:val="22"/>
+          <w:lang w:val="en-US"/>
+        </w:rPr>
+        <w:t>RL&gt; : Copies a</w:t>
+      </w:r>
+      <w:r>
+        <w:rPr>
+          <w:rFonts w:ascii="Comic Sans MS" w:hAnsi="Comic Sans MS"/>
+          <w:sz w:val="22"/>
+          <w:szCs w:val="22"/>
+          <w:lang w:val="en-US"/>
+        </w:rPr>
+        <w:t>n already initialized</w:t>
+      </w:r>
+      <w:r>
+        <w:rPr>
+          <w:rFonts w:ascii="Comic Sans MS" w:hAnsi="Comic Sans MS"/>
+          <w:sz w:val="22"/>
+          <w:szCs w:val="22"/>
+          <w:lang w:val="en-US"/>
+        </w:rPr>
+        <w:t xml:space="preserve"> remote Git repository to your computer.</w:t>
+      </w:r>
+    </w:p>
+    <w:p>
+      <w:pPr>
+        <w:pStyle w:val="ListParagraph"/>
+        <w:numPr>
+          <w:ilvl w:val="0"/>
+          <w:numId w:val="1"/>
+        </w:numPr>
+        <w:rPr>
+          <w:rFonts w:ascii="Comic Sans MS" w:hAnsi="Comic Sans MS"/>
+          <w:sz w:val="22"/>
+          <w:szCs w:val="22"/>
+          <w:lang w:val="en-US"/>
+        </w:rPr>
+      </w:pPr>
+      <w:r>
+        <w:rPr>
+          <w:rFonts w:ascii="Comic Sans MS" w:hAnsi="Comic Sans MS"/>
+          <w:sz w:val="22"/>
+          <w:szCs w:val="22"/>
+          <w:lang w:val="en-US"/>
+        </w:rPr>
+        <w:t>ssh-keygen -t ed25519 -C “&lt;Your-GitHub-Email&gt;”</w:t>
+      </w:r>
+      <w:r>
+        <w:rPr>
+          <w:rFonts w:ascii="Comic Sans MS" w:hAnsi="Comic Sans MS"/>
+          <w:sz w:val="22"/>
+          <w:szCs w:val="22"/>
+          <w:lang w:val="en-US"/>
+        </w:rPr>
+        <w:t xml:space="preserve"> : Command to generate SSH Key for your GitHub sign-ins.</w:t>
+      </w:r>
+    </w:p>
+    <w:p>
+      <w:pPr>
+        <w:pStyle w:val="ListParagraph"/>
+        <w:numPr>
+          <w:ilvl w:val="0"/>
+          <w:numId w:val="1"/>
+        </w:numPr>
+        <w:rPr>
+          <w:rFonts w:ascii="Comic Sans MS" w:hAnsi="Comic Sans MS"/>
+          <w:sz w:val="22"/>
+          <w:szCs w:val="22"/>
+          <w:lang w:val="en-US"/>
+        </w:rPr>
+      </w:pPr>
+      <w:r>
+        <w:rPr>
+          <w:rFonts w:ascii="Comic Sans MS" w:hAnsi="Comic Sans MS"/>
+          <w:sz w:val="22"/>
+          <w:szCs w:val="22"/>
+          <w:lang w:val="en-US"/>
+        </w:rPr>
+        <w:t>eval “</w:t>
+      </w:r>
+      <w:r>
+        <w:rPr>
+          <w:rFonts w:ascii="Comic Sans MS" w:hAnsi="Comic Sans MS"/>
+          <w:sz w:val="22"/>
+          <w:szCs w:val="22"/>
+          <w:lang w:val="en-US"/>
+        </w:rPr>
+        <w:t>$</w:t>
+      </w:r>
+      <w:r>
+        <w:rPr>
+          <w:rFonts w:ascii="Comic Sans MS" w:hAnsi="Comic Sans MS"/>
+          <w:sz w:val="22"/>
+          <w:szCs w:val="22"/>
+          <w:lang w:val="en-US"/>
+        </w:rPr>
+        <w:t>(ssh</w:t>
+      </w:r>
+      <w:r>
+        <w:rPr>
+          <w:rFonts w:ascii="Comic Sans MS" w:hAnsi="Comic Sans MS"/>
+          <w:sz w:val="22"/>
+          <w:szCs w:val="22"/>
+          <w:lang w:val="en-US"/>
+        </w:rPr>
+        <w:t>-agent -s)” : Command to start the SSH Agent on your system.</w:t>
+      </w:r>
+    </w:p>
+    <w:p>
+      <w:pPr>
+        <w:pStyle w:val="ListParagraph"/>
+        <w:numPr>
+          <w:ilvl w:val="0"/>
+          <w:numId w:val="1"/>
+        </w:numPr>
+        <w:rPr>
+          <w:rFonts w:ascii="Comic Sans MS" w:hAnsi="Comic Sans MS"/>
+          <w:sz w:val="22"/>
+          <w:szCs w:val="22"/>
+          <w:lang w:val="en-US"/>
+        </w:rPr>
+      </w:pPr>
+      <w:r>
+        <w:rPr>
+          <w:rFonts w:ascii="Comic Sans MS" w:hAnsi="Comic Sans MS"/>
+          <w:sz w:val="22"/>
+          <w:szCs w:val="22"/>
+          <w:lang w:val="en-US"/>
+        </w:rPr>
+        <w:t xml:space="preserve">ssh -T </w:t>
+      </w:r>
+      <w:hyperlink r:id="rId5" w:history="1">
+        <w:r>
+          <w:rPr>
+            <w:rStyle w:val="Hyperlink"/>
+            <w:rFonts w:ascii="Comic Sans MS" w:hAnsi="Comic Sans MS"/>
+            <w:sz w:val="22"/>
+            <w:szCs w:val="22"/>
+            <w:lang w:val="en-US"/>
+          </w:rPr>
+          <w:t>git@github.com</w:t>
+        </w:r>
+      </w:hyperlink>
+      <w:r>
+        <w:rPr>
+          <w:rFonts w:ascii="Comic Sans MS" w:hAnsi="Comic Sans MS"/>
+          <w:sz w:val="22"/>
+          <w:szCs w:val="22"/>
+          <w:lang w:val="en-US"/>
+        </w:rPr>
+        <w:t xml:space="preserve"> : Command to test the connection for SSH Keys.</w:t>
       </w:r>
     </w:p>
     <w:p>
@@ -1825,6 +2606,29 @@
       <w:spacing w:val="5"/>
     </w:rPr>
   </w:style>
+  <w:style w:type="character" w:styleId="Hyperlink">
+    <w:name w:val="Hyperlink"/>
+    <w:basedOn w:val="DefaultParagraphFont"/>
+    <w:uiPriority w:val="99"/>
+    <w:unhideWhenUsed/>
+    <w:rsid w:val="00FE14E7"/>
+    <w:rPr>
+      <w:color w:val="467886" w:themeColor="hyperlink"/>
+      <w:u w:val="single"/>
+    </w:rPr>
+  </w:style>
+  <w:style w:type="character" w:styleId="UnresolvedMention">
+    <w:name w:val="Unresolved Mention"/>
+    <w:basedOn w:val="DefaultParagraphFont"/>
+    <w:uiPriority w:val="99"/>
+    <w:semiHidden/>
+    <w:unhideWhenUsed/>
+    <w:rsid w:val="00FE14E7"/>
+    <w:rPr>
+      <w:color w:val="605E5C"/>
+      <w:shd w:val="clear" w:color="auto" w:fill="E1DFDD"/>
+    </w:rPr>
+  </w:style>
 </w:styles>
 </file>
 

</xml_diff>